<commit_message>
Made RandomDAg, edited report
Made RandomDAg, edited reportMade RandomDAg, edited reportMade
RandomDAg, edited reportMade RandomDAg, edited report
</commit_message>
<xml_diff>
--- a/report_draft.docx
+++ b/report_draft.docx
@@ -804,7 +804,23 @@
           <w:szCs w:val="24"/>
           <w:lang w:val="en-AU"/>
         </w:rPr>
-        <w:t>The learning curve, for us, was trying to implement a recursive data type – to gain a better understanding of recursion and it’s role in data structures and algorithms.</w:t>
+        <w:t>The learning curve, for us, was trying to implement a recursive data type – to gain a better un</w:t>
+      </w:r>
+      <w:r>
+        <w:rPr>
+          <w:sz w:val="24"/>
+          <w:szCs w:val="24"/>
+          <w:lang w:val="en-AU"/>
+        </w:rPr>
+        <w:t>derstanding of recursion and it’</w:t>
+      </w:r>
+      <w:r>
+        <w:rPr>
+          <w:sz w:val="24"/>
+          <w:szCs w:val="24"/>
+          <w:lang w:val="en-AU"/>
+        </w:rPr>
+        <w:t>s role in data structures and algorithms.</w:t>
       </w:r>
     </w:p>
     <w:p>
@@ -947,98 +963,23 @@
                 <w:szCs w:val="24"/>
                 <w:lang w:val="en-AU"/>
               </w:rPr>
-              <w:t>Adding edge</w:t>
+              <w:t>Adding</w:t>
             </w:r>
-          </w:p>
-        </w:tc>
-        <w:tc>
-          <w:tcPr>
-            <w:tcW w:w="3544" w:type="dxa"/>
-          </w:tcPr>
-          <w:p>
-            <w:pPr>
-              <w:jc w:val="left"/>
-              <w:rPr>
-                <w:sz w:val="24"/>
-                <w:szCs w:val="24"/>
-                <w:lang w:val="en-AU"/>
-              </w:rPr>
-            </w:pPr>
-            <w:proofErr w:type="gramStart"/>
             <w:r>
               <w:rPr>
                 <w:sz w:val="24"/>
                 <w:szCs w:val="24"/>
                 <w:lang w:val="en-AU"/>
               </w:rPr>
-              <w:t>O(</w:t>
+              <w:t>/Deleting</w:t>
             </w:r>
-            <w:proofErr w:type="gramEnd"/>
             <w:r>
               <w:rPr>
                 <w:sz w:val="24"/>
                 <w:szCs w:val="24"/>
                 <w:lang w:val="en-AU"/>
               </w:rPr>
-              <w:t>1)</w:t>
-            </w:r>
-          </w:p>
-        </w:tc>
-        <w:tc>
-          <w:tcPr>
-            <w:tcW w:w="3264" w:type="dxa"/>
-          </w:tcPr>
-          <w:p>
-            <w:pPr>
-              <w:jc w:val="left"/>
-              <w:rPr>
-                <w:sz w:val="24"/>
-                <w:szCs w:val="24"/>
-                <w:lang w:val="en-AU"/>
-              </w:rPr>
-            </w:pPr>
-            <w:proofErr w:type="gramStart"/>
-            <w:r>
-              <w:rPr>
-                <w:sz w:val="24"/>
-                <w:szCs w:val="24"/>
-                <w:lang w:val="en-AU"/>
-              </w:rPr>
-              <w:t>O(</w:t>
-            </w:r>
-            <w:proofErr w:type="gramEnd"/>
-            <w:r>
-              <w:rPr>
-                <w:sz w:val="24"/>
-                <w:szCs w:val="24"/>
-                <w:lang w:val="en-AU"/>
-              </w:rPr>
-              <w:t>log (n))</w:t>
-            </w:r>
-          </w:p>
-        </w:tc>
-      </w:tr>
-      <w:tr>
-        <w:tc>
-          <w:tcPr>
-            <w:tcW w:w="3214" w:type="dxa"/>
-          </w:tcPr>
-          <w:p>
-            <w:pPr>
-              <w:jc w:val="left"/>
-              <w:rPr>
-                <w:sz w:val="24"/>
-                <w:szCs w:val="24"/>
-                <w:lang w:val="en-AU"/>
-              </w:rPr>
-            </w:pPr>
-            <w:r>
-              <w:rPr>
-                <w:sz w:val="24"/>
-                <w:szCs w:val="24"/>
-                <w:lang w:val="en-AU"/>
-              </w:rPr>
-              <w:t>Deleting edge</w:t>
+              <w:t xml:space="preserve"> edge</w:t>
             </w:r>
           </w:p>
         </w:tc>
@@ -1443,61 +1384,6 @@
           </w:p>
         </w:tc>
       </w:tr>
-      <w:tr>
-        <w:tc>
-          <w:tcPr>
-            <w:tcW w:w="3214" w:type="dxa"/>
-          </w:tcPr>
-          <w:p>
-            <w:pPr>
-              <w:jc w:val="left"/>
-              <w:rPr>
-                <w:sz w:val="24"/>
-                <w:szCs w:val="24"/>
-                <w:lang w:val="en-AU"/>
-              </w:rPr>
-            </w:pPr>
-            <w:r>
-              <w:rPr>
-                <w:sz w:val="24"/>
-                <w:szCs w:val="24"/>
-                <w:lang w:val="en-AU"/>
-              </w:rPr>
-              <w:t>Examine neighbouring vertices</w:t>
-            </w:r>
-          </w:p>
-        </w:tc>
-        <w:tc>
-          <w:tcPr>
-            <w:tcW w:w="3544" w:type="dxa"/>
-          </w:tcPr>
-          <w:p>
-            <w:pPr>
-              <w:jc w:val="left"/>
-              <w:rPr>
-                <w:sz w:val="24"/>
-                <w:szCs w:val="24"/>
-                <w:lang w:val="en-AU"/>
-              </w:rPr>
-            </w:pPr>
-          </w:p>
-        </w:tc>
-        <w:tc>
-          <w:tcPr>
-            <w:tcW w:w="3264" w:type="dxa"/>
-          </w:tcPr>
-          <w:p>
-            <w:pPr>
-              <w:jc w:val="left"/>
-              <w:rPr>
-                <w:sz w:val="24"/>
-                <w:szCs w:val="24"/>
-                <w:lang w:val="en-AU"/>
-              </w:rPr>
-            </w:pPr>
-          </w:p>
-        </w:tc>
-      </w:tr>
     </w:tbl>
     <w:p>
       <w:pPr>
@@ -1566,7 +1452,23 @@
           <w:szCs w:val="20"/>
           <w:lang w:val="en-AU"/>
         </w:rPr>
-        <w:t xml:space="preserve"> refers to the length of lists containing the successors of a vertex.</w:t>
+        <w:t xml:space="preserve"> refers to the length of lists containing the successors of a vertex</w:t>
+      </w:r>
+      <w:r>
+        <w:rPr>
+          <w:i/>
+          <w:szCs w:val="20"/>
+          <w:lang w:val="en-AU"/>
+        </w:rPr>
+        <w:t>, m refers to the number of edges</w:t>
+      </w:r>
+      <w:r>
+        <w:rPr>
+          <w:i/>
+          <w:szCs w:val="20"/>
+          <w:lang w:val="en-AU"/>
+        </w:rPr>
+        <w:t>.</w:t>
       </w:r>
     </w:p>
     <w:p>
@@ -1909,58 +1811,1836 @@
           <w:szCs w:val="24"/>
           <w:lang w:val="en-AU"/>
         </w:rPr>
-        <w:t xml:space="preserve">, and if not adds it to </w:t>
-      </w:r>
+        <w:t>, and if not adds it to the set</w:t>
+      </w:r>
+      <w:r>
+        <w:rPr>
+          <w:sz w:val="24"/>
+          <w:szCs w:val="24"/>
+          <w:lang w:val="en-AU"/>
+        </w:rPr>
+        <w:t>.</w:t>
+      </w:r>
+      <w:r>
+        <w:rPr>
+          <w:sz w:val="24"/>
+          <w:szCs w:val="24"/>
+          <w:lang w:val="en-AU"/>
+        </w:rPr>
+        <w:t xml:space="preserve"> </w:t>
+      </w:r>
+    </w:p>
+    <w:p>
+      <w:pPr>
+        <w:spacing w:after="200"/>
+        <w:jc w:val="left"/>
+        <w:rPr>
+          <w:sz w:val="24"/>
+          <w:szCs w:val="24"/>
+          <w:lang w:val="en-AU"/>
+        </w:rPr>
+      </w:pPr>
+    </w:p>
+    <w:p>
+      <w:pPr>
+        <w:spacing w:after="200"/>
+        <w:jc w:val="left"/>
+        <w:rPr>
+          <w:sz w:val="24"/>
+          <w:szCs w:val="24"/>
+          <w:lang w:val="en-AU"/>
+        </w:rPr>
+      </w:pPr>
+      <w:proofErr w:type="gramStart"/>
+      <w:r>
+        <w:rPr>
+          <w:sz w:val="24"/>
+          <w:szCs w:val="24"/>
+          <w:lang w:val="en-AU"/>
+        </w:rPr>
+        <w:t>public</w:t>
+      </w:r>
+      <w:proofErr w:type="gramEnd"/>
+      <w:r>
+        <w:rPr>
+          <w:sz w:val="24"/>
+          <w:szCs w:val="24"/>
+          <w:lang w:val="en-AU"/>
+        </w:rPr>
+        <w:t xml:space="preserve"> object get</w:t>
+      </w:r>
+      <w:r>
+        <w:rPr>
+          <w:sz w:val="24"/>
+          <w:szCs w:val="24"/>
+          <w:lang w:val="en-AU"/>
+        </w:rPr>
+        <w:t xml:space="preserve"> (Key k)</w:t>
+      </w:r>
+    </w:p>
+    <w:p>
+      <w:pPr>
+        <w:spacing w:after="200"/>
+        <w:jc w:val="left"/>
+        <w:rPr>
+          <w:sz w:val="24"/>
+          <w:szCs w:val="24"/>
+          <w:lang w:val="en-AU"/>
+        </w:rPr>
+      </w:pPr>
+      <w:r>
+        <w:rPr>
+          <w:sz w:val="24"/>
+          <w:szCs w:val="24"/>
+          <w:lang w:val="en-AU"/>
+        </w:rPr>
+        <w:t xml:space="preserve">This method checks for the value of a given key. It makes sure that the key </w:t>
+      </w:r>
+      <w:proofErr w:type="gramStart"/>
+      <w:r>
+        <w:rPr>
+          <w:sz w:val="24"/>
+          <w:szCs w:val="24"/>
+          <w:lang w:val="en-AU"/>
+        </w:rPr>
+        <w:t>exists,</w:t>
+      </w:r>
+      <w:proofErr w:type="gramEnd"/>
+      <w:r>
+        <w:rPr>
+          <w:sz w:val="24"/>
+          <w:szCs w:val="24"/>
+          <w:lang w:val="en-AU"/>
+        </w:rPr>
+        <w:t xml:space="preserve"> else an illegal argument exception is thrown. This runs in </w:t>
+      </w:r>
+      <w:proofErr w:type="gramStart"/>
+      <w:r>
+        <w:rPr>
+          <w:sz w:val="24"/>
+          <w:szCs w:val="24"/>
+          <w:lang w:val="en-AU"/>
+        </w:rPr>
+        <w:t>O(</w:t>
+      </w:r>
+      <w:proofErr w:type="gramEnd"/>
+      <w:r>
+        <w:rPr>
+          <w:sz w:val="24"/>
+          <w:szCs w:val="24"/>
+          <w:lang w:val="en-AU"/>
+        </w:rPr>
+        <w:t xml:space="preserve">n) time, as it </w:t>
+      </w:r>
+      <w:proofErr w:type="spellStart"/>
+      <w:r>
+        <w:rPr>
+          <w:sz w:val="24"/>
+          <w:szCs w:val="24"/>
+          <w:lang w:val="en-AU"/>
+        </w:rPr>
+        <w:t>peforms</w:t>
+      </w:r>
+      <w:proofErr w:type="spellEnd"/>
+      <w:r>
+        <w:rPr>
+          <w:sz w:val="24"/>
+          <w:szCs w:val="24"/>
+          <w:lang w:val="en-AU"/>
+        </w:rPr>
+        <w:t xml:space="preserve"> a single look-up operation, using the contains() method from the </w:t>
+      </w:r>
+      <w:proofErr w:type="spellStart"/>
+      <w:r>
+        <w:rPr>
+          <w:sz w:val="24"/>
+          <w:szCs w:val="24"/>
+          <w:lang w:val="en-AU"/>
+        </w:rPr>
+        <w:t>java.util.set</w:t>
+      </w:r>
+      <w:proofErr w:type="spellEnd"/>
+      <w:r>
+        <w:rPr>
+          <w:sz w:val="24"/>
+          <w:szCs w:val="24"/>
+          <w:lang w:val="en-AU"/>
+        </w:rPr>
+        <w:t>.</w:t>
+      </w:r>
+    </w:p>
+    <w:p>
+      <w:pPr>
+        <w:spacing w:after="200"/>
+        <w:jc w:val="left"/>
+        <w:rPr>
+          <w:sz w:val="24"/>
+          <w:szCs w:val="24"/>
+          <w:lang w:val="en-AU"/>
+        </w:rPr>
+      </w:pPr>
+      <w:r>
+        <w:rPr>
+          <w:sz w:val="24"/>
+          <w:szCs w:val="24"/>
+          <w:lang w:val="en-AU"/>
+        </w:rPr>
+        <w:t>Public void remove (Key k)</w:t>
+      </w:r>
+    </w:p>
+    <w:p>
+      <w:pPr>
+        <w:spacing w:after="200"/>
+        <w:jc w:val="left"/>
+        <w:rPr>
+          <w:sz w:val="24"/>
+          <w:szCs w:val="24"/>
+          <w:lang w:val="en-AU"/>
+        </w:rPr>
+      </w:pPr>
+      <w:r>
+        <w:rPr>
+          <w:sz w:val="24"/>
+          <w:szCs w:val="24"/>
+          <w:lang w:val="en-AU"/>
+        </w:rPr>
+        <w:lastRenderedPageBreak/>
+        <w:t xml:space="preserve">This method removes the given key from the keys in the </w:t>
+      </w:r>
+      <w:proofErr w:type="spellStart"/>
+      <w:r>
+        <w:rPr>
+          <w:sz w:val="24"/>
+          <w:szCs w:val="24"/>
+          <w:lang w:val="en-AU"/>
+        </w:rPr>
+        <w:t>DAGMap</w:t>
+      </w:r>
+      <w:proofErr w:type="spellEnd"/>
+      <w:r>
+        <w:rPr>
+          <w:sz w:val="24"/>
+          <w:szCs w:val="24"/>
+          <w:lang w:val="en-AU"/>
+        </w:rPr>
+        <w:t xml:space="preserve">, as well as removing it from the list of predecessors and list of successors. Therefore the associated dependencies/requirements of this key are removed. It runs in </w:t>
+      </w:r>
+      <w:proofErr w:type="gramStart"/>
+      <w:r>
+        <w:rPr>
+          <w:sz w:val="24"/>
+          <w:szCs w:val="24"/>
+          <w:lang w:val="en-AU"/>
+        </w:rPr>
+        <w:t>o(</w:t>
+      </w:r>
+      <w:proofErr w:type="gramEnd"/>
+      <w:r>
+        <w:rPr>
+          <w:sz w:val="24"/>
+          <w:szCs w:val="24"/>
+          <w:lang w:val="en-AU"/>
+        </w:rPr>
+        <w:t>n^2) time as it performs a lookup of all the keys in the predecessors that listed ‘k’ as a dependent, all the keys in the successors that listed ‘k’ as a requirement, and then removes ‘k’ correspondingly.</w:t>
+      </w:r>
+    </w:p>
+    <w:p>
+      <w:pPr>
+        <w:spacing w:after="200"/>
+        <w:jc w:val="left"/>
+        <w:rPr>
+          <w:sz w:val="24"/>
+          <w:szCs w:val="24"/>
+          <w:lang w:val="en-AU"/>
+        </w:rPr>
+      </w:pPr>
+    </w:p>
+    <w:p>
+      <w:pPr>
+        <w:spacing w:after="200"/>
+        <w:jc w:val="left"/>
+        <w:rPr>
+          <w:sz w:val="24"/>
+          <w:szCs w:val="24"/>
+          <w:lang w:val="en-AU"/>
+        </w:rPr>
+      </w:pPr>
+      <w:r>
+        <w:rPr>
+          <w:sz w:val="24"/>
+          <w:szCs w:val="24"/>
+          <w:lang w:val="en-AU"/>
+        </w:rPr>
+        <w:t xml:space="preserve">Public set&lt;Key&gt; </w:t>
+      </w:r>
+      <w:proofErr w:type="spellStart"/>
+      <w:proofErr w:type="gramStart"/>
+      <w:r>
+        <w:rPr>
+          <w:sz w:val="24"/>
+          <w:szCs w:val="24"/>
+          <w:lang w:val="en-AU"/>
+        </w:rPr>
+        <w:t>getPredecessors</w:t>
+      </w:r>
+      <w:proofErr w:type="spellEnd"/>
+      <w:r>
+        <w:rPr>
+          <w:sz w:val="24"/>
+          <w:szCs w:val="24"/>
+          <w:lang w:val="en-AU"/>
+        </w:rPr>
+        <w:t>(</w:t>
+      </w:r>
+      <w:proofErr w:type="gramEnd"/>
+      <w:r>
+        <w:rPr>
+          <w:sz w:val="24"/>
+          <w:szCs w:val="24"/>
+          <w:lang w:val="en-AU"/>
+        </w:rPr>
+        <w:t>Key k)</w:t>
+      </w:r>
+    </w:p>
+    <w:p>
+      <w:pPr>
+        <w:spacing w:after="200"/>
+        <w:jc w:val="left"/>
+        <w:rPr>
+          <w:sz w:val="24"/>
+          <w:szCs w:val="24"/>
+          <w:lang w:val="en-AU"/>
+        </w:rPr>
+      </w:pPr>
+      <w:r>
+        <w:rPr>
+          <w:sz w:val="24"/>
+          <w:szCs w:val="24"/>
+          <w:lang w:val="en-AU"/>
+        </w:rPr>
+        <w:t>This method returns the set of keys of predecessors (i</w:t>
+      </w:r>
+      <w:r>
+        <w:rPr>
+          <w:sz w:val="24"/>
+          <w:szCs w:val="24"/>
+          <w:lang w:val="en-AU"/>
+        </w:rPr>
+        <w:t xml:space="preserve">.e. parents) of a given Key ‘k’. A single look up is performed with a </w:t>
+      </w:r>
+      <w:proofErr w:type="spellStart"/>
+      <w:proofErr w:type="gramStart"/>
+      <w:r>
+        <w:rPr>
+          <w:sz w:val="24"/>
+          <w:szCs w:val="24"/>
+          <w:lang w:val="en-AU"/>
+        </w:rPr>
+        <w:t>boolean</w:t>
+      </w:r>
+      <w:proofErr w:type="spellEnd"/>
+      <w:proofErr w:type="gramEnd"/>
+      <w:r>
+        <w:rPr>
+          <w:sz w:val="24"/>
+          <w:szCs w:val="24"/>
+          <w:lang w:val="en-AU"/>
+        </w:rPr>
+        <w:t xml:space="preserve"> check, and the list of predecessors for k are returned.</w:t>
+      </w:r>
+      <w:r>
+        <w:rPr>
+          <w:sz w:val="24"/>
+          <w:szCs w:val="24"/>
+          <w:lang w:val="en-AU"/>
+        </w:rPr>
+        <w:t xml:space="preserve"> If the key is not defined an </w:t>
+      </w:r>
+      <w:proofErr w:type="spellStart"/>
+      <w:r>
+        <w:rPr>
+          <w:sz w:val="24"/>
+          <w:szCs w:val="24"/>
+          <w:lang w:val="en-AU"/>
+        </w:rPr>
+        <w:t>IllegalArgumentException</w:t>
+      </w:r>
+      <w:proofErr w:type="spellEnd"/>
+      <w:r>
+        <w:rPr>
+          <w:sz w:val="24"/>
+          <w:szCs w:val="24"/>
+          <w:lang w:val="en-AU"/>
+        </w:rPr>
+        <w:t xml:space="preserve"> is thrown. This method runs in </w:t>
+      </w:r>
+      <w:proofErr w:type="gramStart"/>
+      <w:r>
+        <w:rPr>
+          <w:sz w:val="24"/>
+          <w:szCs w:val="24"/>
+          <w:lang w:val="en-AU"/>
+        </w:rPr>
+        <w:t>O(</w:t>
+      </w:r>
+      <w:proofErr w:type="gramEnd"/>
+      <w:r>
+        <w:rPr>
+          <w:sz w:val="24"/>
+          <w:szCs w:val="24"/>
+          <w:lang w:val="en-AU"/>
+        </w:rPr>
+        <w:t>n) time.</w:t>
+      </w:r>
+    </w:p>
+    <w:p>
+      <w:pPr>
+        <w:spacing w:after="200"/>
+        <w:jc w:val="left"/>
+        <w:rPr>
+          <w:sz w:val="24"/>
+          <w:szCs w:val="24"/>
+          <w:lang w:val="en-AU"/>
+        </w:rPr>
+      </w:pPr>
+      <w:r>
+        <w:rPr>
+          <w:sz w:val="24"/>
+          <w:szCs w:val="24"/>
+          <w:lang w:val="en-AU"/>
+        </w:rPr>
+        <w:t xml:space="preserve">Public set&lt;Key&gt; </w:t>
+      </w:r>
+      <w:proofErr w:type="spellStart"/>
+      <w:proofErr w:type="gramStart"/>
+      <w:r>
+        <w:rPr>
+          <w:sz w:val="24"/>
+          <w:szCs w:val="24"/>
+          <w:lang w:val="en-AU"/>
+        </w:rPr>
+        <w:t>getSuccessors</w:t>
+      </w:r>
+      <w:proofErr w:type="spellEnd"/>
+      <w:r>
+        <w:rPr>
+          <w:sz w:val="24"/>
+          <w:szCs w:val="24"/>
+          <w:lang w:val="en-AU"/>
+        </w:rPr>
+        <w:t>(</w:t>
+      </w:r>
+      <w:proofErr w:type="gramEnd"/>
+      <w:r>
+        <w:rPr>
+          <w:sz w:val="24"/>
+          <w:szCs w:val="24"/>
+          <w:lang w:val="en-AU"/>
+        </w:rPr>
+        <w:t>Key k)</w:t>
+      </w:r>
+    </w:p>
+    <w:p>
+      <w:pPr>
+        <w:spacing w:after="200"/>
+        <w:jc w:val="left"/>
+        <w:rPr>
+          <w:sz w:val="24"/>
+          <w:szCs w:val="24"/>
+          <w:lang w:val="en-AU"/>
+        </w:rPr>
+      </w:pPr>
+      <w:r>
+        <w:rPr>
+          <w:sz w:val="24"/>
+          <w:szCs w:val="24"/>
+          <w:lang w:val="en-AU"/>
+        </w:rPr>
+        <w:t xml:space="preserve">This method returns the set of keys of </w:t>
+      </w:r>
+      <w:r>
+        <w:rPr>
+          <w:sz w:val="24"/>
+          <w:szCs w:val="24"/>
+          <w:lang w:val="en-AU"/>
+        </w:rPr>
+        <w:t>successors (</w:t>
+      </w:r>
+      <w:proofErr w:type="spellStart"/>
+      <w:r>
+        <w:rPr>
+          <w:sz w:val="24"/>
+          <w:szCs w:val="24"/>
+          <w:lang w:val="en-AU"/>
+        </w:rPr>
+        <w:t>i.e</w:t>
+      </w:r>
+      <w:proofErr w:type="spellEnd"/>
+      <w:r>
+        <w:rPr>
+          <w:sz w:val="24"/>
+          <w:szCs w:val="24"/>
+          <w:lang w:val="en-AU"/>
+        </w:rPr>
+        <w:t xml:space="preserve"> </w:t>
+      </w:r>
+      <w:proofErr w:type="gramStart"/>
+      <w:r>
+        <w:rPr>
+          <w:sz w:val="24"/>
+          <w:szCs w:val="24"/>
+          <w:lang w:val="en-AU"/>
+        </w:rPr>
+        <w:t>child(</w:t>
+      </w:r>
+      <w:proofErr w:type="spellStart"/>
+      <w:proofErr w:type="gramEnd"/>
+      <w:r>
+        <w:rPr>
+          <w:sz w:val="24"/>
+          <w:szCs w:val="24"/>
+          <w:lang w:val="en-AU"/>
+        </w:rPr>
+        <w:t>ren</w:t>
+      </w:r>
+      <w:proofErr w:type="spellEnd"/>
+      <w:r>
+        <w:rPr>
+          <w:sz w:val="24"/>
+          <w:szCs w:val="24"/>
+          <w:lang w:val="en-AU"/>
+        </w:rPr>
+        <w:t>)</w:t>
+      </w:r>
+      <w:r>
+        <w:rPr>
+          <w:sz w:val="24"/>
+          <w:szCs w:val="24"/>
+          <w:lang w:val="en-AU"/>
+        </w:rPr>
+        <w:t xml:space="preserve">) of a given Key ‘k’. A single look up is performed with a </w:t>
+      </w:r>
+      <w:proofErr w:type="spellStart"/>
+      <w:proofErr w:type="gramStart"/>
+      <w:r>
+        <w:rPr>
+          <w:sz w:val="24"/>
+          <w:szCs w:val="24"/>
+          <w:lang w:val="en-AU"/>
+        </w:rPr>
+        <w:t>boolean</w:t>
+      </w:r>
+      <w:proofErr w:type="spellEnd"/>
+      <w:proofErr w:type="gramEnd"/>
+      <w:r>
+        <w:rPr>
+          <w:sz w:val="24"/>
+          <w:szCs w:val="24"/>
+          <w:lang w:val="en-AU"/>
+        </w:rPr>
+        <w:t xml:space="preserve"> check, and the list of </w:t>
+      </w:r>
+      <w:r>
+        <w:rPr>
+          <w:sz w:val="24"/>
+          <w:szCs w:val="24"/>
+          <w:lang w:val="en-AU"/>
+        </w:rPr>
+        <w:t xml:space="preserve">successors </w:t>
+      </w:r>
+      <w:r>
+        <w:rPr>
+          <w:sz w:val="24"/>
+          <w:szCs w:val="24"/>
+          <w:lang w:val="en-AU"/>
+        </w:rPr>
+        <w:t>for k are returned.</w:t>
+      </w:r>
+      <w:r>
+        <w:rPr>
+          <w:sz w:val="24"/>
+          <w:szCs w:val="24"/>
+          <w:lang w:val="en-AU"/>
+        </w:rPr>
+        <w:t xml:space="preserve"> If the key is not defined an </w:t>
+      </w:r>
+      <w:proofErr w:type="spellStart"/>
+      <w:r>
+        <w:rPr>
+          <w:sz w:val="24"/>
+          <w:szCs w:val="24"/>
+          <w:lang w:val="en-AU"/>
+        </w:rPr>
+        <w:t>IllegalArgumentException</w:t>
+      </w:r>
+      <w:proofErr w:type="spellEnd"/>
+      <w:r>
+        <w:rPr>
+          <w:sz w:val="24"/>
+          <w:szCs w:val="24"/>
+          <w:lang w:val="en-AU"/>
+        </w:rPr>
+        <w:t xml:space="preserve"> is thrown. This method runs in </w:t>
+      </w:r>
+      <w:proofErr w:type="gramStart"/>
+      <w:r>
+        <w:rPr>
+          <w:sz w:val="24"/>
+          <w:szCs w:val="24"/>
+          <w:lang w:val="en-AU"/>
+        </w:rPr>
+        <w:t>O(</w:t>
+      </w:r>
+      <w:proofErr w:type="gramEnd"/>
+      <w:r>
+        <w:rPr>
+          <w:sz w:val="24"/>
+          <w:szCs w:val="24"/>
+          <w:lang w:val="en-AU"/>
+        </w:rPr>
+        <w:t>n) time.</w:t>
+      </w:r>
+    </w:p>
+    <w:p>
+      <w:pPr>
+        <w:spacing w:after="200"/>
+        <w:jc w:val="left"/>
+        <w:rPr>
+          <w:sz w:val="24"/>
+          <w:szCs w:val="24"/>
+          <w:lang w:val="en-AU"/>
+        </w:rPr>
+      </w:pPr>
+      <w:r>
+        <w:rPr>
+          <w:sz w:val="24"/>
+          <w:szCs w:val="24"/>
+          <w:lang w:val="en-AU"/>
+        </w:rPr>
+        <w:t xml:space="preserve">Public void </w:t>
+      </w:r>
+      <w:proofErr w:type="spellStart"/>
+      <w:r>
+        <w:rPr>
+          <w:sz w:val="24"/>
+          <w:szCs w:val="24"/>
+          <w:lang w:val="en-AU"/>
+        </w:rPr>
+        <w:t>addDependency</w:t>
+      </w:r>
+      <w:proofErr w:type="spellEnd"/>
+      <w:r>
+        <w:rPr>
+          <w:sz w:val="24"/>
+          <w:szCs w:val="24"/>
+          <w:lang w:val="en-AU"/>
+        </w:rPr>
+        <w:t xml:space="preserve"> (Key </w:t>
+      </w:r>
+      <w:proofErr w:type="spellStart"/>
+      <w:r>
+        <w:rPr>
+          <w:sz w:val="24"/>
+          <w:szCs w:val="24"/>
+          <w:lang w:val="en-AU"/>
+        </w:rPr>
+        <w:t>kReq</w:t>
+      </w:r>
+      <w:proofErr w:type="spellEnd"/>
+      <w:r>
+        <w:rPr>
+          <w:sz w:val="24"/>
+          <w:szCs w:val="24"/>
+          <w:lang w:val="en-AU"/>
+        </w:rPr>
+        <w:t xml:space="preserve">, Key </w:t>
+      </w:r>
+      <w:proofErr w:type="spellStart"/>
+      <w:r>
+        <w:rPr>
+          <w:sz w:val="24"/>
+          <w:szCs w:val="24"/>
+          <w:lang w:val="en-AU"/>
+        </w:rPr>
+        <w:t>kDep</w:t>
+      </w:r>
+      <w:proofErr w:type="spellEnd"/>
+      <w:r>
+        <w:rPr>
+          <w:sz w:val="24"/>
+          <w:szCs w:val="24"/>
+          <w:lang w:val="en-AU"/>
+        </w:rPr>
+        <w:t>)</w:t>
+      </w:r>
+    </w:p>
+    <w:p>
+      <w:pPr>
+        <w:spacing w:after="200"/>
+        <w:jc w:val="left"/>
+        <w:rPr>
+          <w:sz w:val="24"/>
+          <w:szCs w:val="24"/>
+          <w:lang w:val="en-AU"/>
+        </w:rPr>
+      </w:pPr>
+      <w:r>
+        <w:rPr>
+          <w:sz w:val="24"/>
+          <w:szCs w:val="24"/>
+          <w:lang w:val="en-AU"/>
+        </w:rPr>
+        <w:t>This method adds an edge between a requirement key (</w:t>
+      </w:r>
+      <w:proofErr w:type="spellStart"/>
+      <w:r>
+        <w:rPr>
+          <w:sz w:val="24"/>
+          <w:szCs w:val="24"/>
+          <w:lang w:val="en-AU"/>
+        </w:rPr>
+        <w:t>kReq</w:t>
+      </w:r>
+      <w:proofErr w:type="spellEnd"/>
+      <w:r>
+        <w:rPr>
+          <w:sz w:val="24"/>
+          <w:szCs w:val="24"/>
+          <w:lang w:val="en-AU"/>
+        </w:rPr>
+        <w:t>) and a dependent key (</w:t>
+      </w:r>
+      <w:proofErr w:type="spellStart"/>
+      <w:r>
+        <w:rPr>
+          <w:sz w:val="24"/>
+          <w:szCs w:val="24"/>
+          <w:lang w:val="en-AU"/>
+        </w:rPr>
+        <w:t>kDep</w:t>
+      </w:r>
+      <w:proofErr w:type="spellEnd"/>
+      <w:r>
+        <w:rPr>
+          <w:sz w:val="24"/>
+          <w:szCs w:val="24"/>
+          <w:lang w:val="en-AU"/>
+        </w:rPr>
+        <w:t xml:space="preserve">), making </w:t>
+      </w:r>
+      <w:proofErr w:type="spellStart"/>
+      <w:r>
+        <w:rPr>
+          <w:sz w:val="24"/>
+          <w:szCs w:val="24"/>
+          <w:lang w:val="en-AU"/>
+        </w:rPr>
+        <w:t>kDep</w:t>
+      </w:r>
+      <w:proofErr w:type="spellEnd"/>
+      <w:r>
+        <w:rPr>
+          <w:sz w:val="24"/>
+          <w:szCs w:val="24"/>
+          <w:lang w:val="en-AU"/>
+        </w:rPr>
+        <w:t xml:space="preserve"> dependent on </w:t>
+      </w:r>
+      <w:proofErr w:type="spellStart"/>
+      <w:r>
+        <w:rPr>
+          <w:sz w:val="24"/>
+          <w:szCs w:val="24"/>
+          <w:lang w:val="en-AU"/>
+        </w:rPr>
+        <w:t>kReq</w:t>
+      </w:r>
+      <w:proofErr w:type="spellEnd"/>
+      <w:r>
+        <w:rPr>
+          <w:sz w:val="24"/>
+          <w:szCs w:val="24"/>
+          <w:lang w:val="en-AU"/>
+        </w:rPr>
+        <w:t>. An ‘</w:t>
+      </w:r>
+      <w:proofErr w:type="spellStart"/>
+      <w:r>
+        <w:rPr>
+          <w:sz w:val="24"/>
+          <w:szCs w:val="24"/>
+          <w:lang w:val="en-AU"/>
+        </w:rPr>
+        <w:t>isDependent</w:t>
+      </w:r>
+      <w:proofErr w:type="spellEnd"/>
+      <w:r>
+        <w:rPr>
+          <w:sz w:val="24"/>
+          <w:szCs w:val="24"/>
+          <w:lang w:val="en-AU"/>
+        </w:rPr>
+        <w:t xml:space="preserve">’ </w:t>
+      </w:r>
+      <w:proofErr w:type="spellStart"/>
+      <w:r>
+        <w:rPr>
+          <w:sz w:val="24"/>
+          <w:szCs w:val="24"/>
+          <w:lang w:val="en-AU"/>
+        </w:rPr>
+        <w:t>checkup</w:t>
+      </w:r>
+      <w:proofErr w:type="spellEnd"/>
+      <w:r>
+        <w:rPr>
+          <w:sz w:val="24"/>
+          <w:szCs w:val="24"/>
+          <w:lang w:val="en-AU"/>
+        </w:rPr>
+        <w:t xml:space="preserve"> is </w:t>
+      </w:r>
+      <w:proofErr w:type="gramStart"/>
+      <w:r>
+        <w:rPr>
+          <w:sz w:val="24"/>
+          <w:szCs w:val="24"/>
+          <w:lang w:val="en-AU"/>
+        </w:rPr>
+        <w:t>performed,</w:t>
+      </w:r>
+      <w:proofErr w:type="gramEnd"/>
+      <w:r>
+        <w:rPr>
+          <w:sz w:val="24"/>
+          <w:szCs w:val="24"/>
+          <w:lang w:val="en-AU"/>
+        </w:rPr>
+        <w:t xml:space="preserve"> making sure that </w:t>
+      </w:r>
+      <w:proofErr w:type="spellStart"/>
+      <w:r>
+        <w:rPr>
+          <w:sz w:val="24"/>
+          <w:szCs w:val="24"/>
+          <w:lang w:val="en-AU"/>
+        </w:rPr>
+        <w:t>kDep</w:t>
+      </w:r>
+      <w:proofErr w:type="spellEnd"/>
+      <w:r>
+        <w:rPr>
+          <w:sz w:val="24"/>
+          <w:szCs w:val="24"/>
+          <w:lang w:val="en-AU"/>
+        </w:rPr>
+        <w:t xml:space="preserve"> is not already dependent on </w:t>
+      </w:r>
+      <w:proofErr w:type="spellStart"/>
+      <w:r>
+        <w:rPr>
+          <w:sz w:val="24"/>
+          <w:szCs w:val="24"/>
+          <w:lang w:val="en-AU"/>
+        </w:rPr>
+        <w:t>kReq</w:t>
+      </w:r>
+      <w:proofErr w:type="spellEnd"/>
+      <w:r>
+        <w:rPr>
+          <w:sz w:val="24"/>
+          <w:szCs w:val="24"/>
+          <w:lang w:val="en-AU"/>
+        </w:rPr>
+        <w:t xml:space="preserve">. It then adds </w:t>
+      </w:r>
+      <w:proofErr w:type="spellStart"/>
+      <w:r>
+        <w:rPr>
+          <w:sz w:val="24"/>
+          <w:szCs w:val="24"/>
+          <w:lang w:val="en-AU"/>
+        </w:rPr>
+        <w:t>kDep</w:t>
+      </w:r>
+      <w:proofErr w:type="spellEnd"/>
+      <w:r>
+        <w:rPr>
+          <w:sz w:val="24"/>
+          <w:szCs w:val="24"/>
+          <w:lang w:val="en-AU"/>
+        </w:rPr>
+        <w:t xml:space="preserve"> to the successor list for, and </w:t>
+      </w:r>
+      <w:proofErr w:type="spellStart"/>
+      <w:r>
+        <w:rPr>
+          <w:sz w:val="24"/>
+          <w:szCs w:val="24"/>
+          <w:lang w:val="en-AU"/>
+        </w:rPr>
+        <w:t>kReq</w:t>
+      </w:r>
+      <w:proofErr w:type="spellEnd"/>
+      <w:r>
+        <w:rPr>
+          <w:sz w:val="24"/>
+          <w:szCs w:val="24"/>
+          <w:lang w:val="en-AU"/>
+        </w:rPr>
+        <w:t xml:space="preserve"> to the predecessor list. It also removes the </w:t>
+      </w:r>
+      <w:proofErr w:type="spellStart"/>
+      <w:r>
+        <w:rPr>
+          <w:sz w:val="24"/>
+          <w:szCs w:val="24"/>
+          <w:lang w:val="en-AU"/>
+        </w:rPr>
+        <w:t>kDep</w:t>
+      </w:r>
+      <w:proofErr w:type="spellEnd"/>
+      <w:r>
+        <w:rPr>
+          <w:sz w:val="24"/>
+          <w:szCs w:val="24"/>
+          <w:lang w:val="en-AU"/>
+        </w:rPr>
+        <w:t xml:space="preserve"> key from the list of orphan keys (Keys with no predecessors)</w:t>
+      </w:r>
+      <w:r>
+        <w:rPr>
+          <w:sz w:val="24"/>
+          <w:szCs w:val="24"/>
+          <w:lang w:val="en-AU"/>
+        </w:rPr>
+        <w:t xml:space="preserve">. Runs </w:t>
+      </w:r>
+      <w:proofErr w:type="gramStart"/>
+      <w:r>
+        <w:rPr>
+          <w:sz w:val="24"/>
+          <w:szCs w:val="24"/>
+          <w:lang w:val="en-AU"/>
+        </w:rPr>
+        <w:t>in ..</w:t>
+      </w:r>
+      <w:proofErr w:type="gramEnd"/>
+      <w:r>
+        <w:rPr>
+          <w:sz w:val="24"/>
+          <w:szCs w:val="24"/>
+          <w:lang w:val="en-AU"/>
+        </w:rPr>
+        <w:t xml:space="preserve"> </w:t>
+      </w:r>
+      <w:proofErr w:type="gramStart"/>
+      <w:r>
+        <w:rPr>
+          <w:sz w:val="24"/>
+          <w:szCs w:val="24"/>
+          <w:lang w:val="en-AU"/>
+        </w:rPr>
+        <w:t>time</w:t>
+      </w:r>
+      <w:proofErr w:type="gramEnd"/>
+    </w:p>
+    <w:p>
+      <w:pPr>
+        <w:spacing w:after="200"/>
+        <w:jc w:val="left"/>
+        <w:rPr>
+          <w:sz w:val="24"/>
+          <w:szCs w:val="24"/>
+          <w:lang w:val="en-AU"/>
+        </w:rPr>
+      </w:pPr>
+      <w:r>
+        <w:rPr>
+          <w:sz w:val="24"/>
+          <w:szCs w:val="24"/>
+          <w:lang w:val="en-AU"/>
+        </w:rPr>
+        <w:t xml:space="preserve">Public void </w:t>
+      </w:r>
+      <w:proofErr w:type="spellStart"/>
+      <w:r>
+        <w:rPr>
+          <w:sz w:val="24"/>
+          <w:szCs w:val="24"/>
+          <w:lang w:val="en-AU"/>
+        </w:rPr>
+        <w:t>removeDependency</w:t>
+      </w:r>
+      <w:proofErr w:type="spellEnd"/>
+      <w:r>
+        <w:rPr>
+          <w:sz w:val="24"/>
+          <w:szCs w:val="24"/>
+          <w:lang w:val="en-AU"/>
+        </w:rPr>
+        <w:t xml:space="preserve"> (Key </w:t>
+      </w:r>
+      <w:proofErr w:type="spellStart"/>
+      <w:r>
+        <w:rPr>
+          <w:sz w:val="24"/>
+          <w:szCs w:val="24"/>
+          <w:lang w:val="en-AU"/>
+        </w:rPr>
+        <w:t>kReq</w:t>
+      </w:r>
+      <w:proofErr w:type="spellEnd"/>
+      <w:r>
+        <w:rPr>
+          <w:sz w:val="24"/>
+          <w:szCs w:val="24"/>
+          <w:lang w:val="en-AU"/>
+        </w:rPr>
+        <w:t xml:space="preserve">, Key </w:t>
+      </w:r>
+      <w:proofErr w:type="spellStart"/>
+      <w:r>
+        <w:rPr>
+          <w:sz w:val="24"/>
+          <w:szCs w:val="24"/>
+          <w:lang w:val="en-AU"/>
+        </w:rPr>
+        <w:t>kDep</w:t>
+      </w:r>
+      <w:proofErr w:type="spellEnd"/>
+      <w:r>
+        <w:rPr>
+          <w:sz w:val="24"/>
+          <w:szCs w:val="24"/>
+          <w:lang w:val="en-AU"/>
+        </w:rPr>
+        <w:t>)</w:t>
+      </w:r>
+    </w:p>
+    <w:p>
+      <w:pPr>
+        <w:spacing w:after="200"/>
+        <w:jc w:val="left"/>
+        <w:rPr>
+          <w:sz w:val="24"/>
+          <w:szCs w:val="24"/>
+          <w:lang w:val="en-AU"/>
+        </w:rPr>
+      </w:pPr>
+      <w:r>
+        <w:rPr>
+          <w:sz w:val="24"/>
+          <w:szCs w:val="24"/>
+          <w:lang w:val="en-AU"/>
+        </w:rPr>
+        <w:t>This method removes an existing edge between a requirement key (</w:t>
+      </w:r>
+      <w:proofErr w:type="spellStart"/>
+      <w:r>
+        <w:rPr>
+          <w:sz w:val="24"/>
+          <w:szCs w:val="24"/>
+          <w:lang w:val="en-AU"/>
+        </w:rPr>
+        <w:t>kReq</w:t>
+      </w:r>
+      <w:proofErr w:type="spellEnd"/>
+      <w:r>
+        <w:rPr>
+          <w:sz w:val="24"/>
+          <w:szCs w:val="24"/>
+          <w:lang w:val="en-AU"/>
+        </w:rPr>
+        <w:t>) and a dependent key (</w:t>
+      </w:r>
+      <w:proofErr w:type="spellStart"/>
+      <w:r>
+        <w:rPr>
+          <w:sz w:val="24"/>
+          <w:szCs w:val="24"/>
+          <w:lang w:val="en-AU"/>
+        </w:rPr>
+        <w:t>kDep</w:t>
+      </w:r>
+      <w:proofErr w:type="spellEnd"/>
+      <w:r>
+        <w:rPr>
+          <w:sz w:val="24"/>
+          <w:szCs w:val="24"/>
+          <w:lang w:val="en-AU"/>
+        </w:rPr>
+        <w:t xml:space="preserve">), making </w:t>
+      </w:r>
+      <w:proofErr w:type="spellStart"/>
+      <w:r>
+        <w:rPr>
+          <w:sz w:val="24"/>
+          <w:szCs w:val="24"/>
+          <w:lang w:val="en-AU"/>
+        </w:rPr>
+        <w:t>kDep</w:t>
+      </w:r>
+      <w:proofErr w:type="spellEnd"/>
+      <w:r>
+        <w:rPr>
+          <w:sz w:val="24"/>
+          <w:szCs w:val="24"/>
+          <w:lang w:val="en-AU"/>
+        </w:rPr>
+        <w:t xml:space="preserve"> no longer dependent on </w:t>
+      </w:r>
+      <w:proofErr w:type="spellStart"/>
+      <w:r>
+        <w:rPr>
+          <w:sz w:val="24"/>
+          <w:szCs w:val="24"/>
+          <w:lang w:val="en-AU"/>
+        </w:rPr>
+        <w:t>kReq</w:t>
+      </w:r>
+      <w:proofErr w:type="spellEnd"/>
+      <w:r>
+        <w:rPr>
+          <w:sz w:val="24"/>
+          <w:szCs w:val="24"/>
+          <w:lang w:val="en-AU"/>
+        </w:rPr>
+        <w:t xml:space="preserve">. An </w:t>
+      </w:r>
+      <w:proofErr w:type="spellStart"/>
+      <w:r>
+        <w:rPr>
+          <w:sz w:val="24"/>
+          <w:szCs w:val="24"/>
+          <w:lang w:val="en-AU"/>
+        </w:rPr>
+        <w:t>isDependent</w:t>
+      </w:r>
+      <w:proofErr w:type="spellEnd"/>
+      <w:r>
+        <w:rPr>
+          <w:sz w:val="24"/>
+          <w:szCs w:val="24"/>
+          <w:lang w:val="en-AU"/>
+        </w:rPr>
+        <w:t xml:space="preserve"> check is performed and following, </w:t>
+      </w:r>
+      <w:proofErr w:type="spellStart"/>
+      <w:r>
+        <w:rPr>
+          <w:sz w:val="24"/>
+          <w:szCs w:val="24"/>
+          <w:lang w:val="en-AU"/>
+        </w:rPr>
+        <w:t>kReq</w:t>
+      </w:r>
+      <w:proofErr w:type="spellEnd"/>
+      <w:r>
+        <w:rPr>
+          <w:sz w:val="24"/>
+          <w:szCs w:val="24"/>
+          <w:lang w:val="en-AU"/>
+        </w:rPr>
+        <w:t xml:space="preserve"> is removed from the set of successors and </w:t>
+      </w:r>
+      <w:proofErr w:type="spellStart"/>
+      <w:r>
+        <w:rPr>
+          <w:sz w:val="24"/>
+          <w:szCs w:val="24"/>
+          <w:lang w:val="en-AU"/>
+        </w:rPr>
+        <w:t>kDep</w:t>
+      </w:r>
+      <w:proofErr w:type="spellEnd"/>
+      <w:r>
+        <w:rPr>
+          <w:sz w:val="24"/>
+          <w:szCs w:val="24"/>
+          <w:lang w:val="en-AU"/>
+        </w:rPr>
+        <w:t xml:space="preserve"> is removed from the set of predecessor. If no edge exists between </w:t>
+      </w:r>
+      <w:proofErr w:type="spellStart"/>
+      <w:r>
+        <w:rPr>
+          <w:sz w:val="24"/>
+          <w:szCs w:val="24"/>
+          <w:lang w:val="en-AU"/>
+        </w:rPr>
+        <w:t>kReq</w:t>
+      </w:r>
+      <w:proofErr w:type="spellEnd"/>
+      <w:r>
+        <w:rPr>
+          <w:sz w:val="24"/>
+          <w:szCs w:val="24"/>
+          <w:lang w:val="en-AU"/>
+        </w:rPr>
+        <w:t xml:space="preserve"> and </w:t>
+      </w:r>
+      <w:proofErr w:type="spellStart"/>
+      <w:r>
+        <w:rPr>
+          <w:sz w:val="24"/>
+          <w:szCs w:val="24"/>
+          <w:lang w:val="en-AU"/>
+        </w:rPr>
+        <w:t>kDep</w:t>
+      </w:r>
+      <w:proofErr w:type="spellEnd"/>
+      <w:r>
+        <w:rPr>
+          <w:sz w:val="24"/>
+          <w:szCs w:val="24"/>
+          <w:lang w:val="en-AU"/>
+        </w:rPr>
+        <w:t xml:space="preserve">, an </w:t>
+      </w:r>
+      <w:proofErr w:type="spellStart"/>
+      <w:r>
+        <w:rPr>
+          <w:sz w:val="24"/>
+          <w:szCs w:val="24"/>
+          <w:lang w:val="en-AU"/>
+        </w:rPr>
+        <w:t>IllegalArgumentException</w:t>
+      </w:r>
+      <w:proofErr w:type="spellEnd"/>
+      <w:r>
+        <w:rPr>
+          <w:sz w:val="24"/>
+          <w:szCs w:val="24"/>
+          <w:lang w:val="en-AU"/>
+        </w:rPr>
+        <w:t xml:space="preserve"> is thrown.</w:t>
+      </w:r>
+    </w:p>
+    <w:p>
+      <w:pPr>
+        <w:spacing w:after="200"/>
+        <w:jc w:val="left"/>
+        <w:rPr>
+          <w:sz w:val="24"/>
+          <w:szCs w:val="24"/>
+          <w:lang w:val="en-AU"/>
+        </w:rPr>
+      </w:pPr>
+      <w:r>
+        <w:rPr>
+          <w:sz w:val="24"/>
+          <w:szCs w:val="24"/>
+          <w:lang w:val="en-AU"/>
+        </w:rPr>
+        <w:t xml:space="preserve">Public Boolean </w:t>
+      </w:r>
+      <w:proofErr w:type="spellStart"/>
+      <w:r>
+        <w:rPr>
+          <w:sz w:val="24"/>
+          <w:szCs w:val="24"/>
+          <w:lang w:val="en-AU"/>
+        </w:rPr>
+        <w:t>containsKey</w:t>
+      </w:r>
+      <w:proofErr w:type="spellEnd"/>
+      <w:r>
+        <w:rPr>
+          <w:sz w:val="24"/>
+          <w:szCs w:val="24"/>
+          <w:lang w:val="en-AU"/>
+        </w:rPr>
+        <w:t xml:space="preserve"> (Key k)</w:t>
+      </w:r>
+    </w:p>
+    <w:p>
+      <w:pPr>
+        <w:spacing w:after="200"/>
+        <w:jc w:val="left"/>
+        <w:rPr>
+          <w:sz w:val="24"/>
+          <w:szCs w:val="24"/>
+          <w:lang w:val="en-AU"/>
+        </w:rPr>
+      </w:pPr>
+      <w:r>
+        <w:rPr>
+          <w:sz w:val="24"/>
+          <w:szCs w:val="24"/>
+          <w:lang w:val="en-AU"/>
+        </w:rPr>
+        <w:t xml:space="preserve">This method checks the set of keys in the </w:t>
+      </w:r>
+      <w:proofErr w:type="spellStart"/>
+      <w:r>
+        <w:rPr>
+          <w:sz w:val="24"/>
+          <w:szCs w:val="24"/>
+          <w:lang w:val="en-AU"/>
+        </w:rPr>
+        <w:t>DAGMap</w:t>
+      </w:r>
+      <w:proofErr w:type="spellEnd"/>
+      <w:r>
+        <w:rPr>
+          <w:sz w:val="24"/>
+          <w:szCs w:val="24"/>
+          <w:lang w:val="en-AU"/>
+        </w:rPr>
+        <w:t xml:space="preserve"> for the given key k, if k exists, return true. It checks for the set of keys not equal to null</w:t>
+      </w:r>
+      <w:proofErr w:type="gramStart"/>
+      <w:r>
+        <w:rPr>
+          <w:sz w:val="24"/>
+          <w:szCs w:val="24"/>
+          <w:lang w:val="en-AU"/>
+        </w:rPr>
+        <w:t xml:space="preserve">, </w:t>
+      </w:r>
+      <w:r>
+        <w:rPr>
+          <w:sz w:val="24"/>
+          <w:szCs w:val="24"/>
+          <w:lang w:val="en-AU"/>
+        </w:rPr>
+        <w:t xml:space="preserve"> </w:t>
+      </w:r>
+      <w:r>
+        <w:rPr>
+          <w:sz w:val="24"/>
+          <w:szCs w:val="24"/>
+          <w:lang w:val="en-AU"/>
+        </w:rPr>
+        <w:t>and</w:t>
+      </w:r>
+      <w:proofErr w:type="gramEnd"/>
+      <w:r>
+        <w:rPr>
+          <w:sz w:val="24"/>
+          <w:szCs w:val="24"/>
+          <w:lang w:val="en-AU"/>
+        </w:rPr>
+        <w:t xml:space="preserve"> then iterates through each key in the set of keys in the </w:t>
+      </w:r>
+      <w:proofErr w:type="spellStart"/>
+      <w:r>
+        <w:rPr>
+          <w:sz w:val="24"/>
+          <w:szCs w:val="24"/>
+          <w:lang w:val="en-AU"/>
+        </w:rPr>
+        <w:t>DAGMap</w:t>
+      </w:r>
+      <w:proofErr w:type="spellEnd"/>
+      <w:r>
+        <w:rPr>
+          <w:sz w:val="24"/>
+          <w:szCs w:val="24"/>
+          <w:lang w:val="en-AU"/>
+        </w:rPr>
+        <w:t>. If the key is found, true is returned.</w:t>
+      </w:r>
+    </w:p>
+    <w:p>
+      <w:pPr>
+        <w:spacing w:after="200"/>
+        <w:jc w:val="left"/>
+        <w:rPr>
+          <w:sz w:val="24"/>
+          <w:szCs w:val="24"/>
+          <w:lang w:val="en-AU"/>
+        </w:rPr>
+      </w:pPr>
+      <w:r>
+        <w:rPr>
+          <w:sz w:val="24"/>
+          <w:szCs w:val="24"/>
+          <w:lang w:val="en-AU"/>
+        </w:rPr>
+        <w:t xml:space="preserve">Public Boolean </w:t>
+      </w:r>
+      <w:proofErr w:type="spellStart"/>
+      <w:r>
+        <w:rPr>
+          <w:sz w:val="24"/>
+          <w:szCs w:val="24"/>
+          <w:lang w:val="en-AU"/>
+        </w:rPr>
+        <w:t>containsValue</w:t>
+      </w:r>
+      <w:proofErr w:type="spellEnd"/>
+      <w:r>
+        <w:rPr>
+          <w:sz w:val="24"/>
+          <w:szCs w:val="24"/>
+          <w:lang w:val="en-AU"/>
+        </w:rPr>
+        <w:t xml:space="preserve"> (Value </w:t>
+      </w:r>
+      <w:proofErr w:type="spellStart"/>
+      <w:r>
+        <w:rPr>
+          <w:sz w:val="24"/>
+          <w:szCs w:val="24"/>
+          <w:lang w:val="en-AU"/>
+        </w:rPr>
+        <w:t>value</w:t>
+      </w:r>
+      <w:proofErr w:type="spellEnd"/>
+      <w:r>
+        <w:rPr>
+          <w:sz w:val="24"/>
+          <w:szCs w:val="24"/>
+          <w:lang w:val="en-AU"/>
+        </w:rPr>
+        <w:t>)</w:t>
+      </w:r>
+    </w:p>
+    <w:p>
+      <w:pPr>
+        <w:spacing w:after="200"/>
+        <w:jc w:val="left"/>
+        <w:rPr>
+          <w:sz w:val="24"/>
+          <w:szCs w:val="24"/>
+          <w:lang w:val="en-AU"/>
+        </w:rPr>
+      </w:pPr>
+      <w:r>
+        <w:rPr>
+          <w:sz w:val="24"/>
+          <w:szCs w:val="24"/>
+          <w:lang w:val="en-AU"/>
+        </w:rPr>
+        <w:t xml:space="preserve">This method checks all of the keys in the </w:t>
+      </w:r>
+      <w:proofErr w:type="spellStart"/>
+      <w:r>
+        <w:rPr>
+          <w:sz w:val="24"/>
+          <w:szCs w:val="24"/>
+          <w:lang w:val="en-AU"/>
+        </w:rPr>
+        <w:t>DAGMap</w:t>
+      </w:r>
+      <w:proofErr w:type="spellEnd"/>
+      <w:r>
+        <w:rPr>
+          <w:sz w:val="24"/>
+          <w:szCs w:val="24"/>
+          <w:lang w:val="en-AU"/>
+        </w:rPr>
+        <w:t xml:space="preserve"> for a given </w:t>
+      </w:r>
+      <w:proofErr w:type="gramStart"/>
+      <w:r>
+        <w:rPr>
+          <w:sz w:val="24"/>
+          <w:szCs w:val="24"/>
+          <w:lang w:val="en-AU"/>
+        </w:rPr>
+        <w:t>value,</w:t>
+      </w:r>
+      <w:proofErr w:type="gramEnd"/>
+      <w:r>
+        <w:rPr>
+          <w:sz w:val="24"/>
+          <w:szCs w:val="24"/>
+          <w:lang w:val="en-AU"/>
+        </w:rPr>
+        <w:t xml:space="preserve"> for any key that the value is paired with. If the value doesn’t exist in the </w:t>
+      </w:r>
+      <w:proofErr w:type="spellStart"/>
+      <w:r>
+        <w:rPr>
+          <w:sz w:val="24"/>
+          <w:szCs w:val="24"/>
+          <w:lang w:val="en-AU"/>
+        </w:rPr>
+        <w:t>DAGMap</w:t>
+      </w:r>
+      <w:proofErr w:type="spellEnd"/>
+      <w:r>
+        <w:rPr>
+          <w:sz w:val="24"/>
+          <w:szCs w:val="24"/>
+          <w:lang w:val="en-AU"/>
+        </w:rPr>
+        <w:t xml:space="preserve">, false is returned. As a standard lookup function, this runs in </w:t>
+      </w:r>
+      <w:proofErr w:type="gramStart"/>
+      <w:r>
+        <w:rPr>
+          <w:sz w:val="24"/>
+          <w:szCs w:val="24"/>
+          <w:lang w:val="en-AU"/>
+        </w:rPr>
+        <w:t>O(</w:t>
+      </w:r>
+      <w:proofErr w:type="gramEnd"/>
+      <w:r>
+        <w:rPr>
+          <w:sz w:val="24"/>
+          <w:szCs w:val="24"/>
+          <w:lang w:val="en-AU"/>
+        </w:rPr>
+        <w:t>n) time, as it is</w:t>
+      </w:r>
+      <w:r>
+        <w:rPr>
+          <w:sz w:val="24"/>
+          <w:szCs w:val="24"/>
+          <w:lang w:val="en-AU"/>
+        </w:rPr>
+        <w:t xml:space="preserve"> simply performing an iteration</w:t>
+      </w:r>
+      <w:r>
+        <w:rPr>
+          <w:sz w:val="24"/>
+          <w:szCs w:val="24"/>
+          <w:lang w:val="en-AU"/>
+        </w:rPr>
+        <w:t>.</w:t>
+      </w:r>
+    </w:p>
+    <w:p>
+      <w:pPr>
+        <w:spacing w:after="200"/>
+        <w:jc w:val="left"/>
+        <w:rPr>
+          <w:sz w:val="24"/>
+          <w:szCs w:val="24"/>
+          <w:lang w:val="en-AU"/>
+        </w:rPr>
+      </w:pPr>
+      <w:r>
+        <w:rPr>
+          <w:sz w:val="24"/>
+          <w:szCs w:val="24"/>
+          <w:lang w:val="en-AU"/>
+        </w:rPr>
+        <w:t xml:space="preserve">Public Boolean </w:t>
+      </w:r>
+      <w:proofErr w:type="spellStart"/>
+      <w:r>
+        <w:rPr>
+          <w:sz w:val="24"/>
+          <w:szCs w:val="24"/>
+          <w:lang w:val="en-AU"/>
+        </w:rPr>
+        <w:t>isDependent</w:t>
+      </w:r>
+      <w:proofErr w:type="spellEnd"/>
+      <w:r>
+        <w:rPr>
+          <w:sz w:val="24"/>
+          <w:szCs w:val="24"/>
+          <w:lang w:val="en-AU"/>
+        </w:rPr>
+        <w:t xml:space="preserve"> (Key </w:t>
+      </w:r>
+      <w:proofErr w:type="spellStart"/>
+      <w:r>
+        <w:rPr>
+          <w:sz w:val="24"/>
+          <w:szCs w:val="24"/>
+          <w:lang w:val="en-AU"/>
+        </w:rPr>
+        <w:t>haystackKey</w:t>
+      </w:r>
+      <w:proofErr w:type="spellEnd"/>
+      <w:r>
+        <w:rPr>
+          <w:sz w:val="24"/>
+          <w:szCs w:val="24"/>
+          <w:lang w:val="en-AU"/>
+        </w:rPr>
+        <w:t xml:space="preserve">, Key </w:t>
+      </w:r>
+      <w:proofErr w:type="spellStart"/>
+      <w:r>
+        <w:rPr>
+          <w:sz w:val="24"/>
+          <w:szCs w:val="24"/>
+          <w:lang w:val="en-AU"/>
+        </w:rPr>
+        <w:t>needleKey</w:t>
+      </w:r>
+      <w:proofErr w:type="spellEnd"/>
+      <w:r>
+        <w:rPr>
+          <w:sz w:val="24"/>
+          <w:szCs w:val="24"/>
+          <w:lang w:val="en-AU"/>
+        </w:rPr>
+        <w:t>)</w:t>
+      </w:r>
+    </w:p>
+    <w:p>
+      <w:pPr>
+        <w:spacing w:after="200"/>
+        <w:jc w:val="left"/>
+        <w:rPr>
+          <w:sz w:val="24"/>
+          <w:szCs w:val="24"/>
+          <w:lang w:val="en-AU"/>
+        </w:rPr>
+      </w:pPr>
+      <w:r>
+        <w:rPr>
+          <w:sz w:val="24"/>
+          <w:szCs w:val="24"/>
+          <w:lang w:val="en-AU"/>
+        </w:rPr>
+        <w:t xml:space="preserve">This refers to the finding a needle in a haystack metaphor. The method checks to make sure </w:t>
+      </w:r>
+      <w:proofErr w:type="spellStart"/>
+      <w:r>
+        <w:rPr>
+          <w:sz w:val="24"/>
+          <w:szCs w:val="24"/>
+          <w:lang w:val="en-AU"/>
+        </w:rPr>
+        <w:t>haystackKey</w:t>
+      </w:r>
+      <w:proofErr w:type="spellEnd"/>
+      <w:r>
+        <w:rPr>
+          <w:sz w:val="24"/>
+          <w:szCs w:val="24"/>
+          <w:lang w:val="en-AU"/>
+        </w:rPr>
+        <w:t xml:space="preserve"> and </w:t>
+      </w:r>
+      <w:proofErr w:type="spellStart"/>
+      <w:r>
+        <w:rPr>
+          <w:sz w:val="24"/>
+          <w:szCs w:val="24"/>
+          <w:lang w:val="en-AU"/>
+        </w:rPr>
+        <w:t>needleKey</w:t>
+      </w:r>
+      <w:proofErr w:type="spellEnd"/>
+      <w:r>
+        <w:rPr>
+          <w:sz w:val="24"/>
+          <w:szCs w:val="24"/>
+          <w:lang w:val="en-AU"/>
+        </w:rPr>
+        <w:t xml:space="preserve"> are not null, and if </w:t>
+      </w:r>
+      <w:proofErr w:type="spellStart"/>
+      <w:r>
+        <w:rPr>
+          <w:sz w:val="24"/>
+          <w:szCs w:val="24"/>
+          <w:lang w:val="en-AU"/>
+        </w:rPr>
+        <w:t>haystackKey</w:t>
+      </w:r>
+      <w:proofErr w:type="spellEnd"/>
+      <w:r>
+        <w:rPr>
+          <w:sz w:val="24"/>
+          <w:szCs w:val="24"/>
+          <w:lang w:val="en-AU"/>
+        </w:rPr>
+        <w:t xml:space="preserve"> equals </w:t>
+      </w:r>
+      <w:proofErr w:type="spellStart"/>
+      <w:r>
+        <w:rPr>
+          <w:sz w:val="24"/>
+          <w:szCs w:val="24"/>
+          <w:lang w:val="en-AU"/>
+        </w:rPr>
+        <w:t>needleKey</w:t>
+      </w:r>
+      <w:proofErr w:type="spellEnd"/>
+      <w:r>
+        <w:rPr>
+          <w:sz w:val="24"/>
+          <w:szCs w:val="24"/>
+          <w:lang w:val="en-AU"/>
+        </w:rPr>
+        <w:t xml:space="preserve"> it returns true, as this means that the </w:t>
+      </w:r>
+      <w:proofErr w:type="spellStart"/>
+      <w:r>
+        <w:rPr>
+          <w:sz w:val="24"/>
+          <w:szCs w:val="24"/>
+          <w:lang w:val="en-AU"/>
+        </w:rPr>
+        <w:t>haystackKey</w:t>
+      </w:r>
+      <w:proofErr w:type="spellEnd"/>
+      <w:r>
+        <w:rPr>
+          <w:sz w:val="24"/>
+          <w:szCs w:val="24"/>
+          <w:lang w:val="en-AU"/>
+        </w:rPr>
+        <w:t xml:space="preserve"> is dependent on itself. If not the case, </w:t>
+      </w:r>
+      <w:proofErr w:type="spellStart"/>
+      <w:r>
+        <w:rPr>
+          <w:sz w:val="24"/>
+          <w:szCs w:val="24"/>
+          <w:lang w:val="en-AU"/>
+        </w:rPr>
+        <w:lastRenderedPageBreak/>
+        <w:t>haystackKey</w:t>
+      </w:r>
+      <w:proofErr w:type="spellEnd"/>
+      <w:r>
+        <w:rPr>
+          <w:sz w:val="24"/>
+          <w:szCs w:val="24"/>
+          <w:lang w:val="en-AU"/>
+        </w:rPr>
+        <w:t xml:space="preserve"> is checked against the list of successors, by performing a </w:t>
+      </w:r>
+      <w:proofErr w:type="spellStart"/>
+      <w:r>
+        <w:rPr>
+          <w:sz w:val="24"/>
+          <w:szCs w:val="24"/>
+          <w:lang w:val="en-AU"/>
+        </w:rPr>
+        <w:t>getSuccessors</w:t>
+      </w:r>
+      <w:proofErr w:type="spellEnd"/>
+      <w:r>
+        <w:rPr>
+          <w:sz w:val="24"/>
+          <w:szCs w:val="24"/>
+          <w:lang w:val="en-AU"/>
+        </w:rPr>
+        <w:t xml:space="preserve"> check, and then recursively checking for children keys that are dependent on the </w:t>
+      </w:r>
+      <w:proofErr w:type="spellStart"/>
+      <w:r>
+        <w:rPr>
+          <w:sz w:val="24"/>
+          <w:szCs w:val="24"/>
+          <w:lang w:val="en-AU"/>
+        </w:rPr>
+        <w:t>haystackKey</w:t>
+      </w:r>
+      <w:proofErr w:type="spellEnd"/>
+      <w:r>
+        <w:rPr>
+          <w:sz w:val="24"/>
+          <w:szCs w:val="24"/>
+          <w:lang w:val="en-AU"/>
+        </w:rPr>
+        <w:t xml:space="preserve"> through the </w:t>
+      </w:r>
+      <w:proofErr w:type="spellStart"/>
+      <w:r>
+        <w:rPr>
+          <w:sz w:val="24"/>
+          <w:szCs w:val="24"/>
+          <w:lang w:val="en-AU"/>
+        </w:rPr>
+        <w:t>needleKey</w:t>
+      </w:r>
+      <w:proofErr w:type="spellEnd"/>
+      <w:r>
+        <w:rPr>
+          <w:sz w:val="24"/>
+          <w:szCs w:val="24"/>
+          <w:lang w:val="en-AU"/>
+        </w:rPr>
+        <w:t xml:space="preserve">. This way it is checking not just immediate dependencies, but rather all dependencies. If </w:t>
+      </w:r>
+      <w:proofErr w:type="spellStart"/>
+      <w:r>
+        <w:rPr>
+          <w:sz w:val="24"/>
+          <w:szCs w:val="24"/>
+          <w:lang w:val="en-AU"/>
+        </w:rPr>
+        <w:t>haystackKey</w:t>
+      </w:r>
+      <w:proofErr w:type="spellEnd"/>
+      <w:r>
+        <w:rPr>
+          <w:sz w:val="24"/>
+          <w:szCs w:val="24"/>
+          <w:lang w:val="en-AU"/>
+        </w:rPr>
+        <w:t xml:space="preserve"> or </w:t>
+      </w:r>
+      <w:proofErr w:type="spellStart"/>
+      <w:r>
+        <w:rPr>
+          <w:sz w:val="24"/>
+          <w:szCs w:val="24"/>
+          <w:lang w:val="en-AU"/>
+        </w:rPr>
+        <w:t>needleKey</w:t>
+      </w:r>
+      <w:proofErr w:type="spellEnd"/>
+      <w:r>
+        <w:rPr>
+          <w:sz w:val="24"/>
+          <w:szCs w:val="24"/>
+          <w:lang w:val="en-AU"/>
+        </w:rPr>
+        <w:t xml:space="preserve"> do not exist, an </w:t>
+      </w:r>
+      <w:proofErr w:type="spellStart"/>
+      <w:r>
+        <w:rPr>
+          <w:sz w:val="24"/>
+          <w:szCs w:val="24"/>
+          <w:lang w:val="en-AU"/>
+        </w:rPr>
+        <w:t>IllegalArgumentException</w:t>
+      </w:r>
+      <w:proofErr w:type="spellEnd"/>
+      <w:r>
+        <w:rPr>
+          <w:sz w:val="24"/>
+          <w:szCs w:val="24"/>
+          <w:lang w:val="en-AU"/>
+        </w:rPr>
+        <w:t xml:space="preserve"> is thrown. </w:t>
+      </w:r>
+    </w:p>
+    <w:p>
+      <w:pPr>
+        <w:spacing w:after="200"/>
+        <w:jc w:val="left"/>
+        <w:rPr>
+          <w:sz w:val="24"/>
+          <w:szCs w:val="24"/>
+          <w:lang w:val="en-AU"/>
+        </w:rPr>
+      </w:pPr>
       <w:bookmarkStart w:id="0" w:name="_GoBack"/>
       <w:bookmarkEnd w:id="0"/>
-      <w:r>
-        <w:rPr>
-          <w:sz w:val="24"/>
-          <w:szCs w:val="24"/>
-          <w:lang w:val="en-AU"/>
-        </w:rPr>
-        <w:t>the set</w:t>
-      </w:r>
-      <w:r>
-        <w:rPr>
-          <w:sz w:val="24"/>
-          <w:szCs w:val="24"/>
-          <w:lang w:val="en-AU"/>
-        </w:rPr>
-        <w:t>.</w:t>
-      </w:r>
-      <w:r>
-        <w:rPr>
-          <w:sz w:val="24"/>
-          <w:szCs w:val="24"/>
-          <w:lang w:val="en-AU"/>
-        </w:rPr>
-        <w:t xml:space="preserve"> </w:t>
-      </w:r>
-      <w:r>
-        <w:rPr>
-          <w:sz w:val="24"/>
-          <w:szCs w:val="24"/>
-          <w:lang w:val="en-AU"/>
-        </w:rPr>
-        <w:br w:type="page"/>
-      </w:r>
-    </w:p>
-    <w:p>
-      <w:pPr>
-        <w:rPr>
-          <w:sz w:val="24"/>
-          <w:szCs w:val="24"/>
-          <w:lang w:val="en-AU"/>
-        </w:rPr>
-      </w:pPr>
-      <w:r>
-        <w:rPr>
-          <w:sz w:val="24"/>
-          <w:szCs w:val="24"/>
-          <w:lang w:val="en-AU"/>
-        </w:rPr>
-        <w:lastRenderedPageBreak/>
+    </w:p>
+    <w:p>
+      <w:pPr>
+        <w:rPr>
+          <w:sz w:val="24"/>
+          <w:szCs w:val="24"/>
+          <w:lang w:val="en-AU"/>
+        </w:rPr>
+      </w:pPr>
+      <w:r>
+        <w:rPr>
+          <w:sz w:val="24"/>
+          <w:szCs w:val="24"/>
+          <w:lang w:val="en-AU"/>
+        </w:rPr>
         <w:t>Bibliography</w:t>
       </w:r>
     </w:p>
@@ -3463,7 +5143,7 @@
 </file>
 
 <file path=customXml/itemProps1.xml><?xml version="1.0" encoding="utf-8"?>
-<ds:datastoreItem xmlns:ds="http://schemas.openxmlformats.org/officeDocument/2006/customXml" ds:itemID="{72CCC4A8-1971-7C41-80E2-1D3926B3E67C}">
+<ds:datastoreItem xmlns:ds="http://schemas.openxmlformats.org/officeDocument/2006/customXml" ds:itemID="{1BF413D1-DE98-C24E-AA20-B7D78E23EC5D}">
   <ds:schemaRefs>
     <ds:schemaRef ds:uri="http://schemas.openxmlformats.org/officeDocument/2006/bibliography"/>
   </ds:schemaRefs>

</xml_diff>